<commit_message>
footer with info first commit
</commit_message>
<xml_diff>
--- a/Document.docx
+++ b/Document.docx
@@ -2,413 +2,6 @@
 <file path=word/document.xml><?xml version="1.0" encoding="utf-8"?>
 <w:document xmlns:wpc="http://schemas.microsoft.com/office/word/2010/wordprocessingCanvas" xmlns:cx="http://schemas.microsoft.com/office/drawing/2014/chartex" xmlns:cx1="http://schemas.microsoft.com/office/drawing/2015/9/8/chartex" xmlns:cx2="http://schemas.microsoft.com/office/drawing/2015/10/21/chartex" xmlns:cx3="http://schemas.microsoft.com/office/drawing/2016/5/9/chartex" xmlns:cx4="http://schemas.microsoft.com/office/drawing/2016/5/10/chartex" xmlns:cx5="http://schemas.microsoft.com/office/drawing/2016/5/11/chartex" xmlns:cx6="http://schemas.microsoft.com/office/drawing/2016/5/12/chartex" xmlns:cx7="http://schemas.microsoft.com/office/drawing/2016/5/13/chartex" xmlns:cx8="http://schemas.microsoft.com/office/drawing/2016/5/14/chartex" xmlns:mc="http://schemas.openxmlformats.org/markup-compatibility/2006" xmlns:aink="http://schemas.microsoft.com/office/drawing/2016/ink" xmlns:am3d="http://schemas.microsoft.com/office/drawing/2017/model3d" xmlns:o="urn:schemas-microsoft-com:office:office" xmlns:oel="http://schemas.microsoft.com/office/2019/extlst" xmlns:r="http://schemas.openxmlformats.org/officeDocument/2006/relationships" xmlns:m="http://schemas.openxmlformats.org/officeDocument/2006/math" xmlns:v="urn:schemas-microsoft-com:vml" xmlns:wp14="http://schemas.microsoft.com/office/word/2010/wordprocessingDrawing" xmlns:wp="http://schemas.openxmlformats.org/drawingml/2006/wordprocessingDrawing" xmlns:w10="urn:schemas-microsoft-com:office:word" xmlns:w="http://schemas.openxmlformats.org/wordprocessingml/2006/main" xmlns:w14="http://schemas.microsoft.com/office/word/2010/wordml" xmlns:w15="http://schemas.microsoft.com/office/word/2012/wordml" xmlns:w16cex="http://schemas.microsoft.com/office/word/2018/wordml/cex" xmlns:w16cid="http://schemas.microsoft.com/office/word/2016/wordml/cid" xmlns:w16="http://schemas.microsoft.com/office/word/2018/wordml" xmlns:w16du="http://schemas.microsoft.com/office/word/2023/wordml/word16du" xmlns:w16sdtdh="http://schemas.microsoft.com/office/word/2020/wordml/sdtdatahash" xmlns:w16sdtfl="http://schemas.microsoft.com/office/word/2024/wordml/sdtformatlock" xmlns:w16se="http://schemas.microsoft.com/office/word/2015/wordml/symex" xmlns:wpg="http://schemas.microsoft.com/office/word/2010/wordprocessingGroup" xmlns:wpi="http://schemas.microsoft.com/office/word/2010/wordprocessingInk" xmlns:wne="http://schemas.microsoft.com/office/word/2006/wordml" xmlns:wps="http://schemas.microsoft.com/office/word/2010/wordprocessingShape" mc:Ignorable="w14 w15 w16se w16cid w16 w16cex w16sdtdh w16sdtfl w16du wp14">
   <w:body>
-    <w:tbl>
-      <w:tblPr>
-        <w:tblStyle w:val="Tabel-Gitter"/>
-        <w:tblpPr w:vertAnchor="page" w:horzAnchor="page" w:tblpX="1419" w:tblpY="1759"/>
-        <w:tblOverlap w:val="never"/>
-        <w:tblW w:w="0" w:type="auto"/>
-        <w:tblBorders>
-          <w:top w:val="none" w:sz="0" w:space="0" w:color="auto"/>
-          <w:left w:val="none" w:sz="0" w:space="0" w:color="auto"/>
-          <w:bottom w:val="none" w:sz="0" w:space="0" w:color="auto"/>
-          <w:right w:val="none" w:sz="0" w:space="0" w:color="auto"/>
-          <w:insideH w:val="none" w:sz="0" w:space="0" w:color="auto"/>
-          <w:insideV w:val="none" w:sz="0" w:space="0" w:color="auto"/>
-        </w:tblBorders>
-        <w:tblCellMar>
-          <w:top w:w="113" w:type="dxa"/>
-          <w:left w:w="0" w:type="dxa"/>
-          <w:bottom w:w="113" w:type="dxa"/>
-          <w:right w:w="0" w:type="dxa"/>
-        </w:tblCellMar>
-        <w:tblLook w:val="04A0" w:firstRow="1" w:lastRow="0" w:firstColumn="1" w:lastColumn="0" w:noHBand="0" w:noVBand="1"/>
-        <w:tblCaption w:val="Returadresse og modtagerinformation"/>
-        <w:tblDescription w:val="Returadresse og modtagerinformation"/>
-      </w:tblPr>
-      <w:tblGrid>
-        <w:gridCol w:w="5550"/>
-      </w:tblGrid>
-      <w:tr>
-        <w:trPr>
-          <w:trHeight w:hRule="exact" w:val="470"/>
-          <w:tblHeader/>
-        </w:trPr>
-        <w:tc>
-          <w:tcPr>
-            <w:tcW w:w="5550" w:type="dxa"/>
-            <w:tcBorders>
-              <w:bottom w:val="single" w:sz="4" w:space="0" w:color="auto"/>
-            </w:tcBorders>
-            <w:vAlign w:val="bottom"/>
-          </w:tcPr>
-          <w:p>
-            <w:pPr>
-              <w:pStyle w:val="Returadresse"/>
-              <w:framePr w:wrap="auto" w:vAnchor="margin" w:hAnchor="text" w:xAlign="left" w:yAlign="inline"/>
-              <w:suppressOverlap w:val="0"/>
-              <w:rPr>
-                <w:rFonts w:cs="Arial"/>
-              </w:rPr>
-            </w:pPr>
-            <w:r>
-              <w:rPr>
-                <w:rFonts w:cs="Arial"/>
-              </w:rPr>
-              <w:t>[Afdeling]</w:t>
-            </w:r>
-          </w:p>
-          <w:p>
-            <w:pPr>
-              <w:pStyle w:val="Returadresse"/>
-              <w:framePr w:wrap="auto" w:vAnchor="margin" w:hAnchor="text" w:xAlign="left" w:yAlign="inline"/>
-              <w:suppressOverlap w:val="0"/>
-            </w:pPr>
-            <w:r>
-              <w:rPr>
-                <w:rFonts w:cs="Arial"/>
-              </w:rPr>
-              <w:t>Karen Blixens Boulevard 7, 8220 Brabrand</w:t>
-            </w:r>
-          </w:p>
-        </w:tc>
-      </w:tr>
-      <w:tr>
-        <w:trPr>
-          <w:trHeight w:hRule="exact" w:val="1175"/>
-        </w:trPr>
-        <w:tc>
-          <w:tcPr>
-            <w:tcW w:w="5550" w:type="dxa"/>
-            <w:tcBorders>
-              <w:top w:val="single" w:sz="4" w:space="0" w:color="auto"/>
-            </w:tcBorders>
-          </w:tcPr>
-          <w:p>
-            <w:pPr>
-              <w:pStyle w:val="Modtager"/>
-              <w:framePr w:wrap="auto" w:vAnchor="margin" w:hAnchor="text" w:xAlign="left" w:yAlign="inline"/>
-              <w:suppressOverlap w:val="0"/>
-              <w:rPr>
-                <w:rFonts w:cs="Arial"/>
-              </w:rPr>
-            </w:pPr>
-            <w:r>
-              <w:rPr>
-                <w:rFonts w:cs="Arial"/>
-                <w:b/>
-                <w:sz w:val="22"/>
-              </w:rPr>
-              <w:t>[</w:t>
-            </w:r>
-            <w:r>
-              <w:rPr>
-                <w:rFonts w:cs="Arial"/>
-                <w:b/>
-                <w:sz w:val="22"/>
-              </w:rPr>
-              <w:t>Ansøgernavn</w:t>
-            </w:r>
-            <w:r>
-              <w:rPr>
-                <w:rFonts w:cs="Arial"/>
-                <w:b/>
-                <w:sz w:val="22"/>
-              </w:rPr>
-              <w:t>]</w:t>
-            </w:r>
-          </w:p>
-          <w:p>
-            <w:pPr>
-              <w:pStyle w:val="Modtager"/>
-              <w:framePr w:wrap="auto" w:vAnchor="margin" w:hAnchor="text" w:xAlign="left" w:yAlign="inline"/>
-              <w:suppressOverlap w:val="0"/>
-            </w:pPr>
-            <w:r>
-              <w:t>[Ansøgermail]</w:t>
-            </w:r>
-          </w:p>
-        </w:tc>
-      </w:tr>
-    </w:tbl>
-    <w:tbl>
-      <w:tblPr>
-        <w:tblStyle w:val="Tabel-Gitter"/>
-        <w:tblpPr w:vertAnchor="page" w:horzAnchor="page" w:tblpX="8619" w:tblpY="5302"/>
-        <w:tblOverlap w:val="never"/>
-        <w:tblW w:w="0" w:type="auto"/>
-        <w:tblBorders>
-          <w:top w:val="none" w:sz="0" w:space="0" w:color="auto"/>
-          <w:left w:val="none" w:sz="0" w:space="0" w:color="auto"/>
-          <w:bottom w:val="none" w:sz="0" w:space="0" w:color="auto"/>
-          <w:right w:val="none" w:sz="0" w:space="0" w:color="auto"/>
-          <w:insideH w:val="none" w:sz="0" w:space="0" w:color="auto"/>
-          <w:insideV w:val="none" w:sz="0" w:space="0" w:color="auto"/>
-        </w:tblBorders>
-        <w:tblCellMar>
-          <w:left w:w="0" w:type="dxa"/>
-          <w:right w:w="0" w:type="dxa"/>
-        </w:tblCellMar>
-        <w:tblLook w:val="04A0" w:firstRow="1" w:lastRow="0" w:firstColumn="1" w:lastColumn="0" w:noHBand="0" w:noVBand="1"/>
-        <w:tblCaption w:val="Returadresse og modtagerinformation"/>
-        <w:tblDescription w:val="Returadresse og modtagerinformation"/>
-      </w:tblPr>
-      <w:tblGrid>
-        <w:gridCol w:w="2948"/>
-      </w:tblGrid>
-      <w:tr>
-        <w:trPr>
-          <w:trHeight w:hRule="exact" w:val="1503"/>
-          <w:tblHeader/>
-        </w:trPr>
-        <w:tc>
-          <w:tcPr>
-            <w:tcW w:w="2948" w:type="dxa"/>
-          </w:tcPr>
-          <w:p>
-            <w:pPr>
-              <w:pStyle w:val="Afsender"/>
-              <w:framePr w:wrap="auto" w:vAnchor="margin" w:hAnchor="text" w:xAlign="left" w:yAlign="inline"/>
-              <w:suppressOverlap w:val="0"/>
-              <w:rPr>
-                <w:rFonts w:cs="Arial"/>
-              </w:rPr>
-            </w:pPr>
-            <w:r>
-              <w:rPr>
-                <w:rFonts w:cs="Arial"/>
-                <w:b/>
-                <w:caps/>
-                <w:sz w:val="22"/>
-              </w:rPr>
-              <w:t>Teknik og miljø</w:t>
-            </w:r>
-          </w:p>
-          <w:p>
-            <w:pPr>
-              <w:pStyle w:val="Afsender"/>
-              <w:framePr w:wrap="auto" w:vAnchor="margin" w:hAnchor="text" w:xAlign="left" w:yAlign="inline"/>
-              <w:suppressOverlap w:val="0"/>
-              <w:rPr>
-                <w:rFonts w:cs="Arial"/>
-              </w:rPr>
-            </w:pPr>
-            <w:r>
-              <w:rPr>
-                <w:rFonts w:cs="Arial"/>
-              </w:rPr>
-              <w:t>[Afdeling]</w:t>
-            </w:r>
-          </w:p>
-          <w:p>
-            <w:pPr>
-              <w:pStyle w:val="Afsender"/>
-              <w:framePr w:wrap="auto" w:vAnchor="margin" w:hAnchor="text" w:xAlign="left" w:yAlign="inline"/>
-              <w:suppressOverlap w:val="0"/>
-              <w:rPr>
-                <w:rFonts w:cs="Arial"/>
-              </w:rPr>
-            </w:pPr>
-            <w:r>
-              <w:rPr>
-                <w:rFonts w:cs="Arial"/>
-              </w:rPr>
-              <w:t>Aarhus Kommune</w:t>
-            </w:r>
-          </w:p>
-          <w:p/>
-          <w:p>
-            <w:r>
-              <w:fldChar w:fldCharType="begin"/>
-            </w:r>
-            <w:r>
-              <w:instrText xml:space="preserve"> TIME \@ "d. MMMM yyyy" </w:instrText>
-            </w:r>
-            <w:r>
-              <w:fldChar w:fldCharType="separate"/>
-            </w:r>
-            <w:r>
-              <w:rPr>
-                <w:noProof/>
-              </w:rPr>
-              <w:t>24. februar 2025</w:t>
-            </w:r>
-            <w:r>
-              <w:fldChar w:fldCharType="end"/>
-            </w:r>
-          </w:p>
-        </w:tc>
-      </w:tr>
-      <w:tr>
-        <w:trPr>
-          <w:trHeight w:hRule="exact" w:val="6917"/>
-        </w:trPr>
-        <w:tc>
-          <w:tcPr>
-            <w:tcW w:w="2948" w:type="dxa"/>
-          </w:tcPr>
-          <w:p>
-            <w:pPr>
-              <w:pStyle w:val="Afsender"/>
-              <w:framePr w:wrap="auto" w:vAnchor="margin" w:hAnchor="text" w:xAlign="left" w:yAlign="inline"/>
-              <w:suppressOverlap w:val="0"/>
-              <w:rPr>
-                <w:rFonts w:cs="Arial"/>
-                <w:b/>
-              </w:rPr>
-            </w:pPr>
-            <w:r>
-              <w:rPr>
-                <w:rFonts w:cs="Arial"/>
-                <w:b/>
-              </w:rPr>
-              <w:t>[Afdeling]</w:t>
-            </w:r>
-          </w:p>
-          <w:p>
-            <w:pPr>
-              <w:pStyle w:val="Afsender"/>
-              <w:framePr w:wrap="auto" w:vAnchor="margin" w:hAnchor="text" w:xAlign="left" w:yAlign="inline"/>
-              <w:suppressOverlap w:val="0"/>
-              <w:rPr>
-                <w:rFonts w:cs="Arial"/>
-              </w:rPr>
-            </w:pPr>
-            <w:r>
-              <w:rPr>
-                <w:rFonts w:cs="Arial"/>
-              </w:rPr>
-              <w:t>Karen Blixens Boulevard 7</w:t>
-            </w:r>
-          </w:p>
-          <w:p>
-            <w:pPr>
-              <w:pStyle w:val="Afsender"/>
-              <w:framePr w:wrap="auto" w:vAnchor="margin" w:hAnchor="text" w:xAlign="left" w:yAlign="inline"/>
-              <w:suppressOverlap w:val="0"/>
-              <w:rPr>
-                <w:rFonts w:cs="Arial"/>
-              </w:rPr>
-            </w:pPr>
-            <w:r>
-              <w:rPr>
-                <w:rFonts w:cs="Arial"/>
-              </w:rPr>
-              <w:t>8220 Brabrand</w:t>
-            </w:r>
-          </w:p>
-          <w:p>
-            <w:pPr>
-              <w:pStyle w:val="Afsender"/>
-              <w:framePr w:wrap="auto" w:vAnchor="margin" w:hAnchor="text" w:xAlign="left" w:yAlign="inline"/>
-              <w:suppressOverlap w:val="0"/>
-              <w:rPr>
-                <w:rFonts w:cs="Arial"/>
-              </w:rPr>
-            </w:pPr>
-          </w:p>
-          <w:p>
-            <w:pPr>
-              <w:pStyle w:val="Afsender"/>
-              <w:framePr w:wrap="auto" w:vAnchor="margin" w:hAnchor="text" w:xAlign="left" w:yAlign="inline"/>
-              <w:suppressOverlap w:val="0"/>
-              <w:rPr>
-                <w:rFonts w:cs="Arial"/>
-              </w:rPr>
-            </w:pPr>
-            <w:r>
-              <w:rPr>
-                <w:rFonts w:cs="Arial"/>
-              </w:rPr>
-              <w:t>T</w:t>
-            </w:r>
-            <w:r>
-              <w:rPr>
-                <w:rFonts w:cs="Arial"/>
-              </w:rPr>
-              <w:t xml:space="preserve">elefon: </w:t>
-            </w:r>
-            <w:r>
-              <w:rPr>
-                <w:rFonts w:cs="Arial"/>
-              </w:rPr>
-              <w:t>[[[</w:t>
-            </w:r>
-            <w:r>
-              <w:rPr>
-                <w:rFonts w:cs="Arial"/>
-                <w:highlight w:val="yellow"/>
-              </w:rPr>
-              <w:t>[Afdelingstel</w:t>
-            </w:r>
-            <w:r>
-              <w:rPr>
-                <w:rFonts w:cs="Arial"/>
-                <w:highlight w:val="yellow"/>
-              </w:rPr>
-              <w:t>efon</w:t>
-            </w:r>
-            <w:r>
-              <w:rPr>
-                <w:rFonts w:cs="Arial"/>
-                <w:highlight w:val="yellow"/>
-              </w:rPr>
-              <w:t>]</w:t>
-            </w:r>
-            <w:r>
-              <w:rPr>
-                <w:rFonts w:cs="Arial"/>
-                <w:highlight w:val="yellow"/>
-              </w:rPr>
-              <w:t>]]]]</w:t>
-            </w:r>
-          </w:p>
-          <w:p>
-            <w:pPr>
-              <w:pStyle w:val="Afsender"/>
-              <w:framePr w:wrap="auto" w:vAnchor="margin" w:hAnchor="text" w:xAlign="left" w:yAlign="inline"/>
-              <w:suppressOverlap w:val="0"/>
-              <w:rPr>
-                <w:rFonts w:cs="Arial"/>
-              </w:rPr>
-            </w:pPr>
-            <w:r>
-              <w:rPr>
-                <w:rFonts w:cs="Arial"/>
-              </w:rPr>
-              <w:t>E-mail</w:t>
-            </w:r>
-            <w:r>
-              <w:rPr>
-                <w:rFonts w:cs="Arial"/>
-              </w:rPr>
-              <w:t xml:space="preserve">: </w:t>
-            </w:r>
-            <w:r>
-              <w:rPr>
-                <w:rFonts w:cs="Arial"/>
-              </w:rPr>
-              <w:t>[[[[</w:t>
-            </w:r>
-            <w:r>
-              <w:rPr>
-                <w:rFonts w:cs="Arial"/>
-                <w:highlight w:val="yellow"/>
-              </w:rPr>
-              <w:t>[Afdelingsmail]</w:t>
-            </w:r>
-            <w:r>
-              <w:rPr>
-                <w:rFonts w:cs="Arial"/>
-              </w:rPr>
-              <w:t>]]]]</w:t>
-            </w:r>
-          </w:p>
-        </w:tc>
-      </w:tr>
-    </w:tbl>
-    <w:p/>
-    <w:p/>
     <w:p>
       <w:pPr>
         <w:pStyle w:val="Overskrift1"/>
@@ -424,7 +17,21 @@
         <w:rPr>
           <w:rFonts w:cs="Arial"/>
         </w:rPr>
-        <w:t xml:space="preserve"> vedrørende [Deskprotitel]</w:t>
+        <w:t xml:space="preserve"> vedrørende [</w:t>
+      </w:r>
+      <w:proofErr w:type="spellStart"/>
+      <w:r>
+        <w:rPr>
+          <w:rFonts w:cs="Arial"/>
+        </w:rPr>
+        <w:t>Deskprotitel</w:t>
+      </w:r>
+      <w:proofErr w:type="spellEnd"/>
+      <w:r>
+        <w:rPr>
+          <w:rFonts w:cs="Arial"/>
+        </w:rPr>
+        <w:t>]</w:t>
       </w:r>
     </w:p>
     <w:p>
@@ -461,6 +68,9 @@
         <w:t xml:space="preserve">Aarhus kommune har den </w:t>
       </w:r>
       <w:r>
+        <w:rPr>
+          <w:highlight w:val="yellow"/>
+        </w:rPr>
         <w:t>[[[[</w:t>
       </w:r>
       <w:r>
@@ -470,6 +80,9 @@
         <w:t>[Dato]</w:t>
       </w:r>
       <w:r>
+        <w:rPr>
+          <w:highlight w:val="yellow"/>
+        </w:rPr>
         <w:t>]]]]</w:t>
       </w:r>
       <w:r>
@@ -485,7 +98,15 @@
         <w:t>:</w:t>
       </w:r>
       <w:r>
-        <w:t xml:space="preserve"> [Deskprotitel].</w:t>
+        <w:t xml:space="preserve"> [</w:t>
+      </w:r>
+      <w:proofErr w:type="spellStart"/>
+      <w:r>
+        <w:t>Deskprotitel</w:t>
+      </w:r>
+      <w:proofErr w:type="spellEnd"/>
+      <w:r>
+        <w:t>].</w:t>
       </w:r>
     </w:p>
     <w:p>
@@ -505,6 +126,9 @@
         <w:t xml:space="preserve">Din aktindsigtsanmodning er behandlet efter reglerne i </w:t>
       </w:r>
       <w:r>
+        <w:rPr>
+          <w:highlight w:val="yellow"/>
+        </w:rPr>
         <w:t>[[[[[[</w:t>
       </w:r>
       <w:r>
@@ -514,6 +138,9 @@
         <w:t>INDSÆT LOVGIVNING HER</w:t>
       </w:r>
       <w:r>
+        <w:rPr>
+          <w:highlight w:val="yellow"/>
+        </w:rPr>
         <w:t>]]]]]</w:t>
       </w:r>
       <w:r>
@@ -536,6 +163,9 @@
         <w:t xml:space="preserve">Du kan klage over afgørelsen til Aarhus Kommune, Teknik og Miljø, [Afdeling] på </w:t>
       </w:r>
       <w:r>
+        <w:rPr>
+          <w:highlight w:val="yellow"/>
+        </w:rPr>
         <w:t>[[[[[</w:t>
       </w:r>
       <w:r>
@@ -572,13 +202,13 @@
         <w:t>Det gør vi snarest og som udgangspunkt senest 7 arbejdsdage efter modtagelsen af klagen jf. miljøoplysningslovens § 4, stk. 6 og offentlighedslovens § 37, stk. 1.</w:t>
       </w:r>
     </w:p>
-    <w:p/>
-    <w:p/>
-    <w:p/>
     <w:sectPr>
-      <w:headerReference w:type="default" r:id="rId10"/>
-      <w:footerReference w:type="default" r:id="rId11"/>
-      <w:headerReference w:type="first" r:id="rId12"/>
+      <w:headerReference w:type="even" r:id="rId10"/>
+      <w:headerReference w:type="default" r:id="rId11"/>
+      <w:footerReference w:type="even" r:id="rId12"/>
+      <w:footerReference w:type="default" r:id="rId13"/>
+      <w:headerReference w:type="first" r:id="rId14"/>
+      <w:footerReference w:type="first" r:id="rId15"/>
       <w:pgSz w:w="11906" w:h="16838" w:code="9"/>
       <w:pgMar w:top="3742" w:right="3686" w:bottom="1134" w:left="1418" w:header="709" w:footer="709" w:gutter="0"/>
       <w:cols w:space="708"/>
@@ -610,6 +240,13 @@
       </w:r>
     </w:p>
   </w:endnote>
+  <w:endnote w:type="continuationNotice" w:id="1">
+    <w:p>
+      <w:pPr>
+        <w:spacing w:line="240" w:lineRule="auto"/>
+      </w:pPr>
+    </w:p>
+  </w:endnote>
 </w:endnotes>
 </file>
 
@@ -618,16 +255,356 @@
   <w:p>
     <w:pPr>
       <w:pStyle w:val="Sidefod"/>
-      <w:tabs>
-        <w:tab w:val="clear" w:pos="4819"/>
-        <w:tab w:val="clear" w:pos="9638"/>
-        <w:tab w:val="left" w:pos="6124"/>
-      </w:tabs>
-      <w:rPr>
-        <w:rFonts w:ascii="Arial Narrow" w:hAnsi="Arial Narrow"/>
-        <w:sz w:val="16"/>
-        <w:szCs w:val="16"/>
-      </w:rPr>
+    </w:pPr>
+  </w:p>
+</w:ftr>
+</file>
+
+<file path=word/footer2.xml><?xml version="1.0" encoding="utf-8"?>
+<w:ftr xmlns:wpc="http://schemas.microsoft.com/office/word/2010/wordprocessingCanvas" xmlns:cx="http://schemas.microsoft.com/office/drawing/2014/chartex" xmlns:cx1="http://schemas.microsoft.com/office/drawing/2015/9/8/chartex" xmlns:cx2="http://schemas.microsoft.com/office/drawing/2015/10/21/chartex" xmlns:cx3="http://schemas.microsoft.com/office/drawing/2016/5/9/chartex" xmlns:cx4="http://schemas.microsoft.com/office/drawing/2016/5/10/chartex" xmlns:cx5="http://schemas.microsoft.com/office/drawing/2016/5/11/chartex" xmlns:cx6="http://schemas.microsoft.com/office/drawing/2016/5/12/chartex" xmlns:cx7="http://schemas.microsoft.com/office/drawing/2016/5/13/chartex" xmlns:cx8="http://schemas.microsoft.com/office/drawing/2016/5/14/chartex" xmlns:mc="http://schemas.openxmlformats.org/markup-compatibility/2006" xmlns:aink="http://schemas.microsoft.com/office/drawing/2016/ink" xmlns:am3d="http://schemas.microsoft.com/office/drawing/2017/model3d" xmlns:o="urn:schemas-microsoft-com:office:office" xmlns:oel="http://schemas.microsoft.com/office/2019/extlst" xmlns:r="http://schemas.openxmlformats.org/officeDocument/2006/relationships" xmlns:m="http://schemas.openxmlformats.org/officeDocument/2006/math" xmlns:v="urn:schemas-microsoft-com:vml" xmlns:wp14="http://schemas.microsoft.com/office/word/2010/wordprocessingDrawing" xmlns:wp="http://schemas.openxmlformats.org/drawingml/2006/wordprocessingDrawing" xmlns:w10="urn:schemas-microsoft-com:office:word" xmlns:w="http://schemas.openxmlformats.org/wordprocessingml/2006/main" xmlns:w14="http://schemas.microsoft.com/office/word/2010/wordml" xmlns:w15="http://schemas.microsoft.com/office/word/2012/wordml" xmlns:w16cex="http://schemas.microsoft.com/office/word/2018/wordml/cex" xmlns:w16cid="http://schemas.microsoft.com/office/word/2016/wordml/cid" xmlns:w16="http://schemas.microsoft.com/office/word/2018/wordml" xmlns:w16du="http://schemas.microsoft.com/office/word/2023/wordml/word16du" xmlns:w16sdtdh="http://schemas.microsoft.com/office/word/2020/wordml/sdtdatahash" xmlns:w16sdtfl="http://schemas.microsoft.com/office/word/2024/wordml/sdtformatlock" xmlns:w16se="http://schemas.microsoft.com/office/word/2015/wordml/symex" xmlns:wpg="http://schemas.microsoft.com/office/word/2010/wordprocessingGroup" xmlns:wpi="http://schemas.microsoft.com/office/word/2010/wordprocessingInk" xmlns:wne="http://schemas.microsoft.com/office/word/2006/wordml" xmlns:wps="http://schemas.microsoft.com/office/word/2010/wordprocessingShape" mc:Ignorable="w14 w15 w16se w16cid w16 w16cex w16sdtdh w16sdtfl w16du wp14">
+  <w:tbl>
+    <w:tblPr>
+      <w:tblStyle w:val="Tabel-Gitter"/>
+      <w:tblW w:w="9209" w:type="dxa"/>
+      <w:tblLook w:val="04A0" w:firstRow="1" w:lastRow="0" w:firstColumn="1" w:lastColumn="0" w:noHBand="0" w:noVBand="1"/>
+    </w:tblPr>
+    <w:tblGrid>
+      <w:gridCol w:w="3988"/>
+      <w:gridCol w:w="5221"/>
+    </w:tblGrid>
+    <w:tr>
+      <w:trPr>
+        <w:trHeight w:val="1135"/>
+      </w:trPr>
+      <w:tc>
+        <w:tcPr>
+          <w:tcW w:w="3988" w:type="dxa"/>
+          <w:tcBorders>
+            <w:top w:val="nil"/>
+            <w:left w:val="nil"/>
+            <w:bottom w:val="nil"/>
+            <w:right w:val="nil"/>
+          </w:tcBorders>
+        </w:tcPr>
+        <w:p>
+          <w:pPr>
+            <w:pStyle w:val="Sidefod"/>
+            <w:tabs>
+              <w:tab w:val="clear" w:pos="4819"/>
+              <w:tab w:val="clear" w:pos="9638"/>
+              <w:tab w:val="left" w:pos="6124"/>
+            </w:tabs>
+            <w:spacing w:line="276" w:lineRule="auto"/>
+            <w:jc w:val="both"/>
+            <w:rPr>
+              <w:rFonts w:ascii="Arial Narrow" w:hAnsi="Arial Narrow"/>
+              <w:b/>
+              <w:bCs/>
+              <w:szCs w:val="20"/>
+            </w:rPr>
+          </w:pPr>
+          <w:r>
+            <w:rPr>
+              <w:rFonts w:ascii="Arial Narrow" w:hAnsi="Arial Narrow"/>
+              <w:b/>
+              <w:bCs/>
+              <w:szCs w:val="20"/>
+            </w:rPr>
+            <w:t>TEKNIK OG MILJØ</w:t>
+          </w:r>
+        </w:p>
+        <w:p>
+          <w:pPr>
+            <w:pStyle w:val="Sidefod"/>
+            <w:tabs>
+              <w:tab w:val="clear" w:pos="4819"/>
+              <w:tab w:val="clear" w:pos="9638"/>
+              <w:tab w:val="left" w:pos="6124"/>
+            </w:tabs>
+            <w:spacing w:line="276" w:lineRule="auto"/>
+            <w:jc w:val="both"/>
+            <w:rPr>
+              <w:rFonts w:ascii="Arial Narrow" w:hAnsi="Arial Narrow"/>
+              <w:b/>
+              <w:bCs/>
+              <w:szCs w:val="20"/>
+            </w:rPr>
+          </w:pPr>
+          <w:r>
+            <w:rPr>
+              <w:rFonts w:ascii="Arial Narrow" w:hAnsi="Arial Narrow"/>
+              <w:b/>
+              <w:bCs/>
+              <w:szCs w:val="20"/>
+            </w:rPr>
+            <w:t xml:space="preserve">[Afdeling] </w:t>
+          </w:r>
+        </w:p>
+        <w:p>
+          <w:pPr>
+            <w:pStyle w:val="Sidefod"/>
+            <w:tabs>
+              <w:tab w:val="clear" w:pos="4819"/>
+              <w:tab w:val="clear" w:pos="9638"/>
+              <w:tab w:val="left" w:pos="6124"/>
+            </w:tabs>
+            <w:spacing w:line="276" w:lineRule="auto"/>
+            <w:rPr>
+              <w:rFonts w:ascii="Arial Narrow" w:hAnsi="Arial Narrow"/>
+              <w:b/>
+              <w:bCs/>
+              <w:szCs w:val="20"/>
+            </w:rPr>
+          </w:pPr>
+          <w:r>
+            <w:rPr>
+              <w:rFonts w:ascii="Arial Narrow" w:hAnsi="Arial Narrow"/>
+              <w:b/>
+              <w:bCs/>
+              <w:szCs w:val="20"/>
+            </w:rPr>
+            <w:t xml:space="preserve">Aarhus Kommune </w:t>
+          </w:r>
+        </w:p>
+        <w:p>
+          <w:pPr>
+            <w:pStyle w:val="Sidefod"/>
+          </w:pPr>
+          <w:r>
+            <w:rPr>
+              <w:rFonts w:ascii="Arial Narrow" w:hAnsi="Arial Narrow"/>
+              <w:b/>
+              <w:bCs/>
+              <w:szCs w:val="20"/>
+            </w:rPr>
+            <w:t>[DAGSDATO]</w:t>
+          </w:r>
+        </w:p>
+      </w:tc>
+      <w:tc>
+        <w:tcPr>
+          <w:tcW w:w="5221" w:type="dxa"/>
+          <w:tcBorders>
+            <w:top w:val="nil"/>
+            <w:left w:val="nil"/>
+            <w:bottom w:val="nil"/>
+            <w:right w:val="nil"/>
+          </w:tcBorders>
+        </w:tcPr>
+        <w:p>
+          <w:pPr>
+            <w:pStyle w:val="Sidefod"/>
+            <w:jc w:val="right"/>
+            <w:rPr>
+              <w:b/>
+              <w:bCs/>
+            </w:rPr>
+          </w:pPr>
+          <w:r>
+            <w:rPr>
+              <w:b/>
+              <w:bCs/>
+            </w:rPr>
+            <w:t xml:space="preserve">Side </w:t>
+          </w:r>
+          <w:r>
+            <w:rPr>
+              <w:b/>
+              <w:bCs/>
+            </w:rPr>
+            <w:fldChar w:fldCharType="begin"/>
+          </w:r>
+          <w:r>
+            <w:rPr>
+              <w:b/>
+              <w:bCs/>
+            </w:rPr>
+            <w:instrText xml:space="preserve"> PAGE  \* Arabic  \* MERGEFORMAT </w:instrText>
+          </w:r>
+          <w:r>
+            <w:rPr>
+              <w:b/>
+              <w:bCs/>
+            </w:rPr>
+            <w:fldChar w:fldCharType="separate"/>
+          </w:r>
+          <w:r>
+            <w:rPr>
+              <w:b/>
+              <w:bCs/>
+              <w:noProof/>
+            </w:rPr>
+            <w:t>1</w:t>
+          </w:r>
+          <w:r>
+            <w:rPr>
+              <w:b/>
+              <w:bCs/>
+            </w:rPr>
+            <w:fldChar w:fldCharType="end"/>
+          </w:r>
+          <w:r>
+            <w:rPr>
+              <w:b/>
+              <w:bCs/>
+            </w:rPr>
+            <w:t xml:space="preserve"> af </w:t>
+          </w:r>
+          <w:r>
+            <w:rPr>
+              <w:b/>
+              <w:bCs/>
+            </w:rPr>
+            <w:fldChar w:fldCharType="begin"/>
+          </w:r>
+          <w:r>
+            <w:rPr>
+              <w:b/>
+              <w:bCs/>
+            </w:rPr>
+            <w:instrText xml:space="preserve"> NUMPAGES  \* Arabic  \* MERGEFORMAT </w:instrText>
+          </w:r>
+          <w:r>
+            <w:rPr>
+              <w:b/>
+              <w:bCs/>
+            </w:rPr>
+            <w:fldChar w:fldCharType="separate"/>
+          </w:r>
+          <w:r>
+            <w:rPr>
+              <w:b/>
+              <w:bCs/>
+              <w:noProof/>
+            </w:rPr>
+            <w:t>1</w:t>
+          </w:r>
+          <w:r>
+            <w:rPr>
+              <w:b/>
+              <w:bCs/>
+            </w:rPr>
+            <w:fldChar w:fldCharType="end"/>
+          </w:r>
+        </w:p>
+      </w:tc>
+    </w:tr>
+    <w:tr>
+      <w:tc>
+        <w:tcPr>
+          <w:tcW w:w="3988" w:type="dxa"/>
+          <w:tcBorders>
+            <w:top w:val="nil"/>
+            <w:left w:val="nil"/>
+            <w:bottom w:val="nil"/>
+            <w:right w:val="nil"/>
+          </w:tcBorders>
+        </w:tcPr>
+        <w:p>
+          <w:pPr>
+            <w:pStyle w:val="Sidefod"/>
+            <w:tabs>
+              <w:tab w:val="clear" w:pos="4819"/>
+              <w:tab w:val="clear" w:pos="9638"/>
+              <w:tab w:val="left" w:pos="6124"/>
+            </w:tabs>
+            <w:spacing w:line="276" w:lineRule="auto"/>
+            <w:rPr>
+              <w:rFonts w:ascii="Arial Narrow" w:hAnsi="Arial Narrow"/>
+              <w:b/>
+              <w:bCs/>
+              <w:szCs w:val="20"/>
+            </w:rPr>
+          </w:pPr>
+        </w:p>
+      </w:tc>
+      <w:tc>
+        <w:tcPr>
+          <w:tcW w:w="5221" w:type="dxa"/>
+          <w:tcBorders>
+            <w:top w:val="nil"/>
+            <w:left w:val="nil"/>
+            <w:bottom w:val="nil"/>
+            <w:right w:val="nil"/>
+          </w:tcBorders>
+        </w:tcPr>
+        <w:p>
+          <w:pPr>
+            <w:pStyle w:val="Sidefod"/>
+            <w:jc w:val="center"/>
+            <w:rPr>
+              <w:b/>
+              <w:bCs/>
+            </w:rPr>
+          </w:pPr>
+        </w:p>
+      </w:tc>
+    </w:tr>
+    <w:tr>
+      <w:tc>
+        <w:tcPr>
+          <w:tcW w:w="3988" w:type="dxa"/>
+          <w:tcBorders>
+            <w:top w:val="nil"/>
+            <w:left w:val="nil"/>
+            <w:bottom w:val="nil"/>
+            <w:right w:val="nil"/>
+          </w:tcBorders>
+        </w:tcPr>
+        <w:p>
+          <w:pPr>
+            <w:pStyle w:val="Sidefod"/>
+            <w:tabs>
+              <w:tab w:val="clear" w:pos="4819"/>
+              <w:tab w:val="clear" w:pos="9638"/>
+              <w:tab w:val="left" w:pos="6124"/>
+            </w:tabs>
+            <w:spacing w:line="276" w:lineRule="auto"/>
+            <w:rPr>
+              <w:rFonts w:ascii="Arial Narrow" w:hAnsi="Arial Narrow"/>
+              <w:b/>
+              <w:bCs/>
+              <w:szCs w:val="20"/>
+            </w:rPr>
+          </w:pPr>
+        </w:p>
+      </w:tc>
+      <w:tc>
+        <w:tcPr>
+          <w:tcW w:w="5221" w:type="dxa"/>
+          <w:tcBorders>
+            <w:top w:val="nil"/>
+            <w:left w:val="nil"/>
+            <w:bottom w:val="nil"/>
+            <w:right w:val="nil"/>
+          </w:tcBorders>
+        </w:tcPr>
+        <w:p>
+          <w:pPr>
+            <w:pStyle w:val="Sidefod"/>
+            <w:jc w:val="center"/>
+            <w:rPr>
+              <w:b/>
+              <w:bCs/>
+            </w:rPr>
+          </w:pPr>
+        </w:p>
+      </w:tc>
+    </w:tr>
+  </w:tbl>
+  <w:p>
+    <w:pPr>
+      <w:pStyle w:val="Sidefod"/>
+    </w:pPr>
+  </w:p>
+</w:ftr>
+</file>
+
+<file path=word/footer3.xml><?xml version="1.0" encoding="utf-8"?>
+<w:ftr xmlns:wpc="http://schemas.microsoft.com/office/word/2010/wordprocessingCanvas" xmlns:cx="http://schemas.microsoft.com/office/drawing/2014/chartex" xmlns:cx1="http://schemas.microsoft.com/office/drawing/2015/9/8/chartex" xmlns:cx2="http://schemas.microsoft.com/office/drawing/2015/10/21/chartex" xmlns:cx3="http://schemas.microsoft.com/office/drawing/2016/5/9/chartex" xmlns:cx4="http://schemas.microsoft.com/office/drawing/2016/5/10/chartex" xmlns:cx5="http://schemas.microsoft.com/office/drawing/2016/5/11/chartex" xmlns:cx6="http://schemas.microsoft.com/office/drawing/2016/5/12/chartex" xmlns:cx7="http://schemas.microsoft.com/office/drawing/2016/5/13/chartex" xmlns:cx8="http://schemas.microsoft.com/office/drawing/2016/5/14/chartex" xmlns:mc="http://schemas.openxmlformats.org/markup-compatibility/2006" xmlns:aink="http://schemas.microsoft.com/office/drawing/2016/ink" xmlns:am3d="http://schemas.microsoft.com/office/drawing/2017/model3d" xmlns:o="urn:schemas-microsoft-com:office:office" xmlns:oel="http://schemas.microsoft.com/office/2019/extlst" xmlns:r="http://schemas.openxmlformats.org/officeDocument/2006/relationships" xmlns:m="http://schemas.openxmlformats.org/officeDocument/2006/math" xmlns:v="urn:schemas-microsoft-com:vml" xmlns:wp14="http://schemas.microsoft.com/office/word/2010/wordprocessingDrawing" xmlns:wp="http://schemas.openxmlformats.org/drawingml/2006/wordprocessingDrawing" xmlns:w10="urn:schemas-microsoft-com:office:word" xmlns:w="http://schemas.openxmlformats.org/wordprocessingml/2006/main" xmlns:w14="http://schemas.microsoft.com/office/word/2010/wordml" xmlns:w15="http://schemas.microsoft.com/office/word/2012/wordml" xmlns:w16cex="http://schemas.microsoft.com/office/word/2018/wordml/cex" xmlns:w16cid="http://schemas.microsoft.com/office/word/2016/wordml/cid" xmlns:w16="http://schemas.microsoft.com/office/word/2018/wordml" xmlns:w16du="http://schemas.microsoft.com/office/word/2023/wordml/word16du" xmlns:w16sdtdh="http://schemas.microsoft.com/office/word/2020/wordml/sdtdatahash" xmlns:w16sdtfl="http://schemas.microsoft.com/office/word/2024/wordml/sdtformatlock" xmlns:w16se="http://schemas.microsoft.com/office/word/2015/wordml/symex" xmlns:wpg="http://schemas.microsoft.com/office/word/2010/wordprocessingGroup" xmlns:wpi="http://schemas.microsoft.com/office/word/2010/wordprocessingInk" xmlns:wne="http://schemas.microsoft.com/office/word/2006/wordml" xmlns:wps="http://schemas.microsoft.com/office/word/2010/wordprocessingShape" mc:Ignorable="w14 w15 w16se w16cid w16 w16cex w16sdtdh w16sdtfl w16du wp14">
+  <w:p>
+    <w:pPr>
+      <w:pStyle w:val="Sidefod"/>
     </w:pPr>
   </w:p>
 </w:ftr>
@@ -655,10 +632,27 @@
       </w:r>
     </w:p>
   </w:footnote>
+  <w:footnote w:type="continuationNotice" w:id="1">
+    <w:p>
+      <w:pPr>
+        <w:spacing w:line="240" w:lineRule="auto"/>
+      </w:pPr>
+    </w:p>
+  </w:footnote>
 </w:footnotes>
 </file>
 
 <file path=word/header1.xml><?xml version="1.0" encoding="utf-8"?>
+<w:hdr xmlns:wpc="http://schemas.microsoft.com/office/word/2010/wordprocessingCanvas" xmlns:cx="http://schemas.microsoft.com/office/drawing/2014/chartex" xmlns:cx1="http://schemas.microsoft.com/office/drawing/2015/9/8/chartex" xmlns:cx2="http://schemas.microsoft.com/office/drawing/2015/10/21/chartex" xmlns:cx3="http://schemas.microsoft.com/office/drawing/2016/5/9/chartex" xmlns:cx4="http://schemas.microsoft.com/office/drawing/2016/5/10/chartex" xmlns:cx5="http://schemas.microsoft.com/office/drawing/2016/5/11/chartex" xmlns:cx6="http://schemas.microsoft.com/office/drawing/2016/5/12/chartex" xmlns:cx7="http://schemas.microsoft.com/office/drawing/2016/5/13/chartex" xmlns:cx8="http://schemas.microsoft.com/office/drawing/2016/5/14/chartex" xmlns:mc="http://schemas.openxmlformats.org/markup-compatibility/2006" xmlns:aink="http://schemas.microsoft.com/office/drawing/2016/ink" xmlns:am3d="http://schemas.microsoft.com/office/drawing/2017/model3d" xmlns:o="urn:schemas-microsoft-com:office:office" xmlns:oel="http://schemas.microsoft.com/office/2019/extlst" xmlns:r="http://schemas.openxmlformats.org/officeDocument/2006/relationships" xmlns:m="http://schemas.openxmlformats.org/officeDocument/2006/math" xmlns:v="urn:schemas-microsoft-com:vml" xmlns:wp14="http://schemas.microsoft.com/office/word/2010/wordprocessingDrawing" xmlns:wp="http://schemas.openxmlformats.org/drawingml/2006/wordprocessingDrawing" xmlns:w10="urn:schemas-microsoft-com:office:word" xmlns:w="http://schemas.openxmlformats.org/wordprocessingml/2006/main" xmlns:w14="http://schemas.microsoft.com/office/word/2010/wordml" xmlns:w15="http://schemas.microsoft.com/office/word/2012/wordml" xmlns:w16cex="http://schemas.microsoft.com/office/word/2018/wordml/cex" xmlns:w16cid="http://schemas.microsoft.com/office/word/2016/wordml/cid" xmlns:w16="http://schemas.microsoft.com/office/word/2018/wordml" xmlns:w16du="http://schemas.microsoft.com/office/word/2023/wordml/word16du" xmlns:w16sdtdh="http://schemas.microsoft.com/office/word/2020/wordml/sdtdatahash" xmlns:w16sdtfl="http://schemas.microsoft.com/office/word/2024/wordml/sdtformatlock" xmlns:w16se="http://schemas.microsoft.com/office/word/2015/wordml/symex" xmlns:wpg="http://schemas.microsoft.com/office/word/2010/wordprocessingGroup" xmlns:wpi="http://schemas.microsoft.com/office/word/2010/wordprocessingInk" xmlns:wne="http://schemas.microsoft.com/office/word/2006/wordml" xmlns:wps="http://schemas.microsoft.com/office/word/2010/wordprocessingShape" mc:Ignorable="w14 w15 w16se w16cid w16 w16cex w16sdtdh w16sdtfl w16du wp14">
+  <w:p>
+    <w:pPr>
+      <w:pStyle w:val="Sidehoved"/>
+    </w:pPr>
+  </w:p>
+</w:hdr>
+</file>
+
+<file path=word/header2.xml><?xml version="1.0" encoding="utf-8"?>
 <w:hdr xmlns:wpc="http://schemas.microsoft.com/office/word/2010/wordprocessingCanvas" xmlns:cx="http://schemas.microsoft.com/office/drawing/2014/chartex" xmlns:cx1="http://schemas.microsoft.com/office/drawing/2015/9/8/chartex" xmlns:cx2="http://schemas.microsoft.com/office/drawing/2015/10/21/chartex" xmlns:cx3="http://schemas.microsoft.com/office/drawing/2016/5/9/chartex" xmlns:cx4="http://schemas.microsoft.com/office/drawing/2016/5/10/chartex" xmlns:cx5="http://schemas.microsoft.com/office/drawing/2016/5/11/chartex" xmlns:cx6="http://schemas.microsoft.com/office/drawing/2016/5/12/chartex" xmlns:cx7="http://schemas.microsoft.com/office/drawing/2016/5/13/chartex" xmlns:cx8="http://schemas.microsoft.com/office/drawing/2016/5/14/chartex" xmlns:mc="http://schemas.openxmlformats.org/markup-compatibility/2006" xmlns:aink="http://schemas.microsoft.com/office/drawing/2016/ink" xmlns:am3d="http://schemas.microsoft.com/office/drawing/2017/model3d" xmlns:o="urn:schemas-microsoft-com:office:office" xmlns:oel="http://schemas.microsoft.com/office/2019/extlst" xmlns:r="http://schemas.openxmlformats.org/officeDocument/2006/relationships" xmlns:m="http://schemas.openxmlformats.org/officeDocument/2006/math" xmlns:v="urn:schemas-microsoft-com:vml" xmlns:wp14="http://schemas.microsoft.com/office/word/2010/wordprocessingDrawing" xmlns:wp="http://schemas.openxmlformats.org/drawingml/2006/wordprocessingDrawing" xmlns:w10="urn:schemas-microsoft-com:office:word" xmlns:w="http://schemas.openxmlformats.org/wordprocessingml/2006/main" xmlns:w14="http://schemas.microsoft.com/office/word/2010/wordml" xmlns:w15="http://schemas.microsoft.com/office/word/2012/wordml" xmlns:w16cex="http://schemas.microsoft.com/office/word/2018/wordml/cex" xmlns:w16cid="http://schemas.microsoft.com/office/word/2016/wordml/cid" xmlns:w16="http://schemas.microsoft.com/office/word/2018/wordml" xmlns:w16du="http://schemas.microsoft.com/office/word/2023/wordml/word16du" xmlns:w16sdtdh="http://schemas.microsoft.com/office/word/2020/wordml/sdtdatahash" xmlns:w16sdtfl="http://schemas.microsoft.com/office/word/2024/wordml/sdtformatlock" xmlns:w16se="http://schemas.microsoft.com/office/word/2015/wordml/symex" xmlns:wpg="http://schemas.microsoft.com/office/word/2010/wordprocessingGroup" xmlns:wpi="http://schemas.microsoft.com/office/word/2010/wordprocessingInk" xmlns:wne="http://schemas.microsoft.com/office/word/2006/wordml" xmlns:wps="http://schemas.microsoft.com/office/word/2010/wordprocessingShape" mc:Ignorable="w14 w15 w16se w16cid w16 w16cex w16sdtdh w16sdtfl w16du wp14">
   <w:tbl>
     <w:tblPr>
@@ -697,77 +691,155 @@
             <w:framePr w:wrap="auto" w:vAnchor="margin" w:hAnchor="text" w:xAlign="left" w:yAlign="inline"/>
             <w:suppressOverlap w:val="0"/>
           </w:pPr>
+        </w:p>
+      </w:tc>
+    </w:tr>
+  </w:tbl>
+  <w:tbl>
+    <w:tblPr>
+      <w:tblStyle w:val="Tabel-Gitter"/>
+      <w:tblW w:w="9067" w:type="dxa"/>
+      <w:tblLook w:val="04A0" w:firstRow="1" w:lastRow="0" w:firstColumn="1" w:lastColumn="0" w:noHBand="0" w:noVBand="1"/>
+    </w:tblPr>
+    <w:tblGrid>
+      <w:gridCol w:w="3396"/>
+      <w:gridCol w:w="5671"/>
+    </w:tblGrid>
+    <w:tr>
+      <w:tc>
+        <w:tcPr>
+          <w:tcW w:w="3396" w:type="dxa"/>
+          <w:tcBorders>
+            <w:top w:val="nil"/>
+            <w:left w:val="nil"/>
+            <w:bottom w:val="nil"/>
+            <w:right w:val="nil"/>
+          </w:tcBorders>
+          <w:vAlign w:val="bottom"/>
+        </w:tcPr>
+        <w:p>
+          <w:pPr>
+            <w:pStyle w:val="Returadresse"/>
+            <w:framePr w:wrap="auto" w:vAnchor="margin" w:hAnchor="text" w:xAlign="left" w:yAlign="inline"/>
+            <w:suppressOverlap w:val="0"/>
+            <w:rPr>
+              <w:rFonts w:cs="Arial"/>
+            </w:rPr>
+          </w:pPr>
           <w:r>
             <w:rPr>
               <w:rFonts w:cs="Arial"/>
             </w:rPr>
-            <w:t>Side</w:t>
+            <w:t>[Afdeling]</w:t>
           </w:r>
+        </w:p>
+        <w:p>
+          <w:pPr>
+            <w:pStyle w:val="Sidehoved"/>
+            <w:rPr>
+              <w:rFonts w:cs="Arial"/>
+            </w:rPr>
+          </w:pPr>
           <w:r>
-            <w:t xml:space="preserve"> </w:t>
+            <w:rPr>
+              <w:rFonts w:cs="Arial"/>
+            </w:rPr>
+            <w:t>Karen Blixens Boulevard 7, 8220 Brabrand</w:t>
           </w:r>
+        </w:p>
+        <w:p>
+          <w:pPr>
+            <w:pStyle w:val="Sidehoved"/>
+            <w:rPr>
+              <w:rFonts w:cs="Arial"/>
+            </w:rPr>
+          </w:pPr>
+        </w:p>
+        <w:p>
+          <w:pPr>
+            <w:pStyle w:val="Modtager"/>
+            <w:framePr w:wrap="auto" w:vAnchor="margin" w:hAnchor="text" w:xAlign="left" w:yAlign="inline"/>
+            <w:suppressOverlap w:val="0"/>
+            <w:rPr>
+              <w:rFonts w:cs="Arial"/>
+            </w:rPr>
+          </w:pPr>
           <w:r>
-            <w:fldChar w:fldCharType="begin"/>
+            <w:rPr>
+              <w:rFonts w:cs="Arial"/>
+              <w:b/>
+              <w:sz w:val="22"/>
+            </w:rPr>
+            <w:t>[Ansøgernavn]</w:t>
           </w:r>
+        </w:p>
+        <w:p>
+          <w:pPr>
+            <w:pStyle w:val="Sidehoved"/>
+          </w:pPr>
           <w:r>
-            <w:instrText xml:space="preserve"> PAGE   \* MERGEFORMAT </w:instrText>
+            <w:t>[Ansøgermail]</w:t>
           </w:r>
+        </w:p>
+      </w:tc>
+      <w:tc>
+        <w:tcPr>
+          <w:tcW w:w="5671" w:type="dxa"/>
+          <w:tcBorders>
+            <w:top w:val="nil"/>
+            <w:left w:val="nil"/>
+            <w:bottom w:val="nil"/>
+            <w:right w:val="nil"/>
+          </w:tcBorders>
+        </w:tcPr>
+        <w:p>
+          <w:pPr>
+            <w:pStyle w:val="Sidehoved"/>
+            <w:jc w:val="right"/>
+          </w:pPr>
           <w:r>
-            <w:fldChar w:fldCharType="separate"/>
-          </w:r>
-          <w:r>
             <w:rPr>
               <w:noProof/>
             </w:rPr>
-            <w:t>2</w:t>
-          </w:r>
-          <w:r>
-            <w:rPr>
-              <w:noProof/>
-            </w:rPr>
-            <w:fldChar w:fldCharType="end"/>
-          </w:r>
-          <w:r>
-            <w:t xml:space="preserve"> </w:t>
-          </w:r>
-          <w:r>
-            <w:rPr>
-              <w:rFonts w:cs="Arial"/>
-            </w:rPr>
-            <w:t>af</w:t>
-          </w:r>
-          <w:r>
-            <w:t xml:space="preserve"> </w:t>
-          </w:r>
-          <w:r>
-            <w:rPr>
-              <w:noProof/>
-            </w:rPr>
-            <w:fldChar w:fldCharType="begin"/>
-          </w:r>
-          <w:r>
-            <w:rPr>
-              <w:noProof/>
-            </w:rPr>
-            <w:instrText xml:space="preserve"> NUMPAGES   \* MERGEFORMAT </w:instrText>
-          </w:r>
-          <w:r>
-            <w:rPr>
-              <w:noProof/>
-            </w:rPr>
-            <w:fldChar w:fldCharType="separate"/>
-          </w:r>
-          <w:r>
-            <w:rPr>
-              <w:noProof/>
-            </w:rPr>
-            <w:t>2</w:t>
-          </w:r>
-          <w:r>
-            <w:rPr>
-              <w:noProof/>
-            </w:rPr>
-            <w:fldChar w:fldCharType="end"/>
+            <w:drawing>
+              <wp:inline distT="0" distB="0" distL="0" distR="0" wp14:anchorId="7E932563" wp14:editId="6E0E3AE0">
+                <wp:extent cx="624840" cy="880745"/>
+                <wp:effectExtent l="0" t="0" r="3810" b="0"/>
+                <wp:docPr id="1600411873" name="Picture 1" descr="Logo" title="Logo"/>
+                <wp:cNvGraphicFramePr/>
+                <a:graphic xmlns:a="http://schemas.openxmlformats.org/drawingml/2006/main">
+                  <a:graphicData uri="http://schemas.openxmlformats.org/drawingml/2006/picture">
+                    <pic:pic xmlns:pic="http://schemas.openxmlformats.org/drawingml/2006/picture">
+                      <pic:nvPicPr>
+                        <pic:cNvPr id="802301950" name="Picture 1" descr="Logo" title="Logo"/>
+                        <pic:cNvPicPr/>
+                      </pic:nvPicPr>
+                      <pic:blipFill>
+                        <a:blip r:embed="rId1">
+                          <a:extLst>
+                            <a:ext uri="{28A0092B-C50C-407E-A947-70E740481C1C}">
+                              <a14:useLocalDpi xmlns:a14="http://schemas.microsoft.com/office/drawing/2010/main" val="0"/>
+                            </a:ext>
+                          </a:extLst>
+                        </a:blip>
+                        <a:stretch>
+                          <a:fillRect/>
+                        </a:stretch>
+                      </pic:blipFill>
+                      <pic:spPr>
+                        <a:xfrm>
+                          <a:off x="0" y="0"/>
+                          <a:ext cx="624840" cy="880745"/>
+                        </a:xfrm>
+                        <a:prstGeom prst="rect">
+                          <a:avLst/>
+                        </a:prstGeom>
+                      </pic:spPr>
+                    </pic:pic>
+                  </a:graphicData>
+                </a:graphic>
+              </wp:inline>
+            </w:drawing>
           </w:r>
         </w:p>
       </w:tc>
@@ -777,63 +849,11 @@
     <w:pPr>
       <w:pStyle w:val="Sidehoved"/>
     </w:pPr>
-    <w:r>
-      <w:rPr>
-        <w:noProof/>
-      </w:rPr>
-      <w:drawing>
-        <wp:anchor distT="0" distB="0" distL="114300" distR="114300" simplePos="0" relativeHeight="251658240" behindDoc="1" locked="0" layoutInCell="1" allowOverlap="1" wp14:anchorId="2042D6B5" wp14:editId="7F3F7DA8">
-          <wp:simplePos x="0" y="0"/>
-          <wp:positionH relativeFrom="page">
-            <wp:posOffset>5471795</wp:posOffset>
-          </wp:positionH>
-          <wp:positionV relativeFrom="page">
-            <wp:posOffset>467995</wp:posOffset>
-          </wp:positionV>
-          <wp:extent cx="624840" cy="880745"/>
-          <wp:effectExtent l="0" t="0" r="3810" b="0"/>
-          <wp:wrapNone/>
-          <wp:docPr id="802301950" name="Picture 1" descr="Logo" title="Logo"/>
-          <wp:cNvGraphicFramePr/>
-          <a:graphic xmlns:a="http://schemas.openxmlformats.org/drawingml/2006/main">
-            <a:graphicData uri="http://schemas.openxmlformats.org/drawingml/2006/picture">
-              <pic:pic xmlns:pic="http://schemas.openxmlformats.org/drawingml/2006/picture">
-                <pic:nvPicPr>
-                  <pic:cNvPr id="802301950" name="Picture 1" descr="Logo" title="Logo"/>
-                  <pic:cNvPicPr/>
-                </pic:nvPicPr>
-                <pic:blipFill>
-                  <a:blip r:embed="rId1">
-                    <a:extLst>
-                      <a:ext uri="{28A0092B-C50C-407E-A947-70E740481C1C}">
-                        <a14:useLocalDpi xmlns:a14="http://schemas.microsoft.com/office/drawing/2010/main" val="0"/>
-                      </a:ext>
-                    </a:extLst>
-                  </a:blip>
-                  <a:stretch>
-                    <a:fillRect/>
-                  </a:stretch>
-                </pic:blipFill>
-                <pic:spPr>
-                  <a:xfrm>
-                    <a:off x="0" y="0"/>
-                    <a:ext cx="624840" cy="880745"/>
-                  </a:xfrm>
-                  <a:prstGeom prst="rect">
-                    <a:avLst/>
-                  </a:prstGeom>
-                </pic:spPr>
-              </pic:pic>
-            </a:graphicData>
-          </a:graphic>
-        </wp:anchor>
-      </w:drawing>
-    </w:r>
   </w:p>
 </w:hdr>
 </file>
 
-<file path=word/header2.xml><?xml version="1.0" encoding="utf-8"?>
+<file path=word/header3.xml><?xml version="1.0" encoding="utf-8"?>
 <w:hdr xmlns:wpc="http://schemas.microsoft.com/office/word/2010/wordprocessingCanvas" xmlns:cx="http://schemas.microsoft.com/office/drawing/2014/chartex" xmlns:cx1="http://schemas.microsoft.com/office/drawing/2015/9/8/chartex" xmlns:cx2="http://schemas.microsoft.com/office/drawing/2015/10/21/chartex" xmlns:cx3="http://schemas.microsoft.com/office/drawing/2016/5/9/chartex" xmlns:cx4="http://schemas.microsoft.com/office/drawing/2016/5/10/chartex" xmlns:cx5="http://schemas.microsoft.com/office/drawing/2016/5/11/chartex" xmlns:cx6="http://schemas.microsoft.com/office/drawing/2016/5/12/chartex" xmlns:cx7="http://schemas.microsoft.com/office/drawing/2016/5/13/chartex" xmlns:cx8="http://schemas.microsoft.com/office/drawing/2016/5/14/chartex" xmlns:mc="http://schemas.openxmlformats.org/markup-compatibility/2006" xmlns:aink="http://schemas.microsoft.com/office/drawing/2016/ink" xmlns:am3d="http://schemas.microsoft.com/office/drawing/2017/model3d" xmlns:o="urn:schemas-microsoft-com:office:office" xmlns:oel="http://schemas.microsoft.com/office/2019/extlst" xmlns:r="http://schemas.openxmlformats.org/officeDocument/2006/relationships" xmlns:m="http://schemas.openxmlformats.org/officeDocument/2006/math" xmlns:v="urn:schemas-microsoft-com:vml" xmlns:wp14="http://schemas.microsoft.com/office/word/2010/wordprocessingDrawing" xmlns:wp="http://schemas.openxmlformats.org/drawingml/2006/wordprocessingDrawing" xmlns:w10="urn:schemas-microsoft-com:office:word" xmlns:w="http://schemas.openxmlformats.org/wordprocessingml/2006/main" xmlns:w14="http://schemas.microsoft.com/office/word/2010/wordml" xmlns:w15="http://schemas.microsoft.com/office/word/2012/wordml" xmlns:w16cex="http://schemas.microsoft.com/office/word/2018/wordml/cex" xmlns:w16cid="http://schemas.microsoft.com/office/word/2016/wordml/cid" xmlns:w16="http://schemas.microsoft.com/office/word/2018/wordml" xmlns:w16du="http://schemas.microsoft.com/office/word/2023/wordml/word16du" xmlns:w16sdtdh="http://schemas.microsoft.com/office/word/2020/wordml/sdtdatahash" xmlns:w16sdtfl="http://schemas.microsoft.com/office/word/2024/wordml/sdtformatlock" xmlns:w16se="http://schemas.microsoft.com/office/word/2015/wordml/symex" xmlns:wpg="http://schemas.microsoft.com/office/word/2010/wordprocessingGroup" xmlns:wpi="http://schemas.microsoft.com/office/word/2010/wordprocessingInk" xmlns:wne="http://schemas.microsoft.com/office/word/2006/wordml" xmlns:wps="http://schemas.microsoft.com/office/word/2010/wordprocessingShape" mc:Ignorable="w14 w15 w16se w16cid w16 w16cex w16sdtdh w16sdtfl w16du wp14">
   <w:p>
     <w:pPr>
@@ -2545,15 +2565,6 @@
 </file>
 
 <file path=customXml/item2.xml><?xml version="1.0" encoding="utf-8"?>
-<?mso-contentType ?>
-<FormTemplates xmlns="http://schemas.microsoft.com/sharepoint/v3/contenttype/forms">
-  <Display>DocumentLibraryForm</Display>
-  <Edit>DocumentLibraryForm</Edit>
-  <New>DocumentLibraryForm</New>
-</FormTemplates>
-</file>
-
-<file path=customXml/item3.xml><?xml version="1.0" encoding="utf-8"?>
 <p:properties xmlns:p="http://schemas.microsoft.com/office/2006/metadata/properties" xmlns:xsi="http://www.w3.org/2001/XMLSchema-instance" xmlns:pc="http://schemas.microsoft.com/office/infopath/2007/PartnerControls">
   <documentManagement>
     <TaxCatchAll xmlns="9275c6f8-c6a5-44cb-8a14-bd8f149759d4" xsi:nil="true"/>
@@ -2562,6 +2573,15 @@
     </lcf76f155ced4ddcb4097134ff3c332f>
   </documentManagement>
 </p:properties>
+</file>
+
+<file path=customXml/item3.xml><?xml version="1.0" encoding="utf-8"?>
+<?mso-contentType ?>
+<FormTemplates xmlns="http://schemas.microsoft.com/sharepoint/v3/contenttype/forms">
+  <Display>DocumentLibraryForm</Display>
+  <Edit>DocumentLibraryForm</Edit>
+  <New>DocumentLibraryForm</New>
+</FormTemplates>
 </file>
 
 <file path=customXml/itemProps1.xml><?xml version="1.0" encoding="utf-8"?>
@@ -2584,14 +2604,6 @@
 </file>
 
 <file path=customXml/itemProps2.xml><?xml version="1.0" encoding="utf-8"?>
-<ds:datastoreItem xmlns:ds="http://schemas.openxmlformats.org/officeDocument/2006/customXml" ds:itemID="{DE83AF8F-8848-4FD3-8FBB-6B013A01A440}">
-  <ds:schemaRefs>
-    <ds:schemaRef ds:uri="http://schemas.microsoft.com/sharepoint/v3/contenttype/forms"/>
-  </ds:schemaRefs>
-</ds:datastoreItem>
-</file>
-
-<file path=customXml/itemProps3.xml><?xml version="1.0" encoding="utf-8"?>
 <ds:datastoreItem xmlns:ds="http://schemas.openxmlformats.org/officeDocument/2006/customXml" ds:itemID="{3FF01A7D-1385-4506-B55F-6B9F00FE025F}">
   <ds:schemaRefs>
     <ds:schemaRef ds:uri="http://schemas.microsoft.com/office/2006/metadata/properties"/>
@@ -2600,4 +2612,12 @@
     <ds:schemaRef ds:uri="1e07638e-220c-4581-aec1-bc4d2038bf71"/>
   </ds:schemaRefs>
 </ds:datastoreItem>
+</file>
+
+<file path=customXml/itemProps3.xml><?xml version="1.0" encoding="utf-8"?>
+<ds:datastoreItem xmlns:ds="http://schemas.openxmlformats.org/officeDocument/2006/customXml" ds:itemID="{DE83AF8F-8848-4FD3-8FBB-6B013A01A440}">
+  <ds:schemaRefs>
+    <ds:schemaRef ds:uri="http://schemas.microsoft.com/sharepoint/v3/contenttype/forms"/>
+  </ds:schemaRefs>
+</ds:datastoreItem>
 </file>
</xml_diff>